<commit_message>
Finalises documentation, adds assets
</commit_message>
<xml_diff>
--- a/Documentation/jdoherty_CSC10217_Ass1_design.docx
+++ b/Documentation/jdoherty_CSC10217_Ass1_design.docx
@@ -6268,7 +6268,6 @@
       </w:r>
     </w:p>
     <w:p>
-      <w:bookmarkStart w:id="9" w:name="_GoBack"/>
       <w:r>
         <w:rPr>
           <w:noProof/>
@@ -6288,7 +6287,6 @@
           </wp:inline>
         </w:drawing>
       </w:r>
-      <w:bookmarkEnd w:id="9"/>
     </w:p>
     <w:p>
       <w:pPr>
@@ -6304,12 +6302,1058 @@
       <w:pPr>
         <w:pStyle w:val="Heading1"/>
       </w:pPr>
-      <w:bookmarkStart w:id="10" w:name="_Toc437794241"/>
+      <w:bookmarkStart w:id="9" w:name="_Toc437794241"/>
       <w:r>
         <w:lastRenderedPageBreak/>
         <w:t>Storyboards</w:t>
       </w:r>
-      <w:bookmarkEnd w:id="10"/>
+      <w:bookmarkEnd w:id="9"/>
+    </w:p>
+    <w:tbl>
+      <w:tblPr>
+        <w:tblW w:w="5000" w:type="pct"/>
+        <w:tblBorders>
+          <w:top w:val="single" w:sz="4" w:space="0" w:color="auto"/>
+          <w:left w:val="single" w:sz="4" w:space="0" w:color="auto"/>
+          <w:bottom w:val="single" w:sz="4" w:space="0" w:color="auto"/>
+          <w:right w:val="single" w:sz="4" w:space="0" w:color="auto"/>
+          <w:insideH w:val="single" w:sz="4" w:space="0" w:color="auto"/>
+          <w:insideV w:val="single" w:sz="4" w:space="0" w:color="auto"/>
+        </w:tblBorders>
+        <w:tblLook w:val="04A0" w:firstRow="1" w:lastRow="0" w:firstColumn="1" w:lastColumn="0" w:noHBand="0" w:noVBand="1"/>
+      </w:tblPr>
+      <w:tblGrid>
+        <w:gridCol w:w="1905"/>
+        <w:gridCol w:w="3194"/>
+        <w:gridCol w:w="1842"/>
+        <w:gridCol w:w="2075"/>
+      </w:tblGrid>
+      <w:tr>
+        <w:trPr>
+          <w:trHeight w:val="281"/>
+        </w:trPr>
+        <w:tc>
+          <w:tcPr>
+            <w:tcW w:w="2827" w:type="pct"/>
+            <w:gridSpan w:val="2"/>
+            <w:tcBorders>
+              <w:bottom w:val="single" w:sz="4" w:space="0" w:color="auto"/>
+            </w:tcBorders>
+            <w:shd w:val="clear" w:color="auto" w:fill="auto"/>
+          </w:tcPr>
+          <w:p>
+            <w:pPr>
+              <w:pStyle w:val="NoSpacing"/>
+              <w:rPr>
+                <w:b/>
+              </w:rPr>
+            </w:pPr>
+            <w:r>
+              <w:rPr>
+                <w:b/>
+              </w:rPr>
+              <w:t xml:space="preserve">Title: </w:t>
+            </w:r>
+            <w:r>
+              <w:rPr>
+                <w:b/>
+              </w:rPr>
+              <w:t>Home</w:t>
+            </w:r>
+            <w:r>
+              <w:rPr>
+                <w:b/>
+              </w:rPr>
+              <w:t xml:space="preserve"> – index.html</w:t>
+            </w:r>
+          </w:p>
+        </w:tc>
+        <w:tc>
+          <w:tcPr>
+            <w:tcW w:w="1022" w:type="pct"/>
+            <w:tcBorders>
+              <w:bottom w:val="single" w:sz="4" w:space="0" w:color="auto"/>
+            </w:tcBorders>
+            <w:shd w:val="clear" w:color="auto" w:fill="auto"/>
+          </w:tcPr>
+          <w:p>
+            <w:pPr>
+              <w:pStyle w:val="NoSpacing"/>
+              <w:rPr>
+                <w:b/>
+              </w:rPr>
+            </w:pPr>
+            <w:r>
+              <w:rPr>
+                <w:b/>
+              </w:rPr>
+              <w:t xml:space="preserve">Screen ID: </w:t>
+            </w:r>
+            <w:r>
+              <w:rPr>
+                <w:b/>
+              </w:rPr>
+              <w:t>1.0</w:t>
+            </w:r>
+          </w:p>
+        </w:tc>
+        <w:tc>
+          <w:tcPr>
+            <w:tcW w:w="1151" w:type="pct"/>
+            <w:tcBorders>
+              <w:bottom w:val="single" w:sz="4" w:space="0" w:color="auto"/>
+            </w:tcBorders>
+            <w:shd w:val="clear" w:color="auto" w:fill="auto"/>
+          </w:tcPr>
+          <w:p>
+            <w:pPr>
+              <w:pStyle w:val="NoSpacing"/>
+              <w:rPr>
+                <w:b/>
+              </w:rPr>
+            </w:pPr>
+            <w:r>
+              <w:rPr>
+                <w:b/>
+              </w:rPr>
+              <w:t xml:space="preserve">Date: </w:t>
+            </w:r>
+            <w:r>
+              <w:rPr>
+                <w:b/>
+              </w:rPr>
+              <w:t>15/08/2017</w:t>
+            </w:r>
+          </w:p>
+        </w:tc>
+      </w:tr>
+      <w:tr>
+        <w:trPr>
+          <w:trHeight w:val="281"/>
+        </w:trPr>
+        <w:tc>
+          <w:tcPr>
+            <w:tcW w:w="5000" w:type="pct"/>
+            <w:gridSpan w:val="4"/>
+            <w:tcBorders>
+              <w:bottom w:val="nil"/>
+            </w:tcBorders>
+            <w:shd w:val="clear" w:color="auto" w:fill="auto"/>
+          </w:tcPr>
+          <w:p>
+            <w:pPr>
+              <w:pStyle w:val="NoSpacing"/>
+            </w:pPr>
+            <w:r>
+              <w:t>Web Page Diagram:</w:t>
+            </w:r>
+          </w:p>
+        </w:tc>
+      </w:tr>
+      <w:tr>
+        <w:trPr>
+          <w:trHeight w:val="5437"/>
+        </w:trPr>
+        <w:tc>
+          <w:tcPr>
+            <w:tcW w:w="5000" w:type="pct"/>
+            <w:gridSpan w:val="4"/>
+            <w:tcBorders>
+              <w:top w:val="nil"/>
+            </w:tcBorders>
+            <w:shd w:val="clear" w:color="auto" w:fill="auto"/>
+          </w:tcPr>
+          <w:p>
+            <w:pPr>
+              <w:pStyle w:val="NoSpacing"/>
+            </w:pPr>
+            <w:r>
+              <w:rPr>
+                <w:noProof/>
+                <w:lang w:eastAsia="en-AU"/>
+              </w:rPr>
+              <w:drawing>
+                <wp:inline distT="0" distB="0" distL="0" distR="0" wp14:anchorId="69ED83EC" wp14:editId="4C70C7E5">
+                  <wp:extent cx="5600700" cy="5719837"/>
+                  <wp:effectExtent l="0" t="0" r="0" b="0"/>
+                  <wp:docPr id="1" name="Picture 1"/>
+                  <wp:cNvGraphicFramePr>
+                    <a:graphicFrameLocks xmlns:a="http://schemas.openxmlformats.org/drawingml/2006/main" noChangeAspect="1"/>
+                  </wp:cNvGraphicFramePr>
+                  <a:graphic xmlns:a="http://schemas.openxmlformats.org/drawingml/2006/main">
+                    <a:graphicData uri="http://schemas.openxmlformats.org/drawingml/2006/picture">
+                      <pic:pic xmlns:pic="http://schemas.openxmlformats.org/drawingml/2006/picture">
+                        <pic:nvPicPr>
+                          <pic:cNvPr id="1" name="Home.png"/>
+                          <pic:cNvPicPr/>
+                        </pic:nvPicPr>
+                        <pic:blipFill>
+                          <a:blip r:embed="rId13">
+                            <a:extLst>
+                              <a:ext uri="{28A0092B-C50C-407E-A947-70E740481C1C}">
+                                <a14:useLocalDpi xmlns:a14="http://schemas.microsoft.com/office/drawing/2010/main" val="0"/>
+                              </a:ext>
+                            </a:extLst>
+                          </a:blip>
+                          <a:stretch>
+                            <a:fillRect/>
+                          </a:stretch>
+                        </pic:blipFill>
+                        <pic:spPr>
+                          <a:xfrm>
+                            <a:off x="0" y="0"/>
+                            <a:ext cx="5607380" cy="5726659"/>
+                          </a:xfrm>
+                          <a:prstGeom prst="rect">
+                            <a:avLst/>
+                          </a:prstGeom>
+                        </pic:spPr>
+                      </pic:pic>
+                    </a:graphicData>
+                  </a:graphic>
+                </wp:inline>
+              </w:drawing>
+            </w:r>
+          </w:p>
+        </w:tc>
+      </w:tr>
+      <w:tr>
+        <w:trPr>
+          <w:trHeight w:val="321"/>
+        </w:trPr>
+        <w:tc>
+          <w:tcPr>
+            <w:tcW w:w="5000" w:type="pct"/>
+            <w:gridSpan w:val="4"/>
+            <w:shd w:val="clear" w:color="auto" w:fill="auto"/>
+          </w:tcPr>
+          <w:p>
+            <w:pPr>
+              <w:pStyle w:val="NoSpacing"/>
+            </w:pPr>
+            <w:r>
+              <w:t>Graphics:</w:t>
+            </w:r>
+            <w:r>
+              <w:t xml:space="preserve"> </w:t>
+            </w:r>
+            <w:r>
+              <w:t>CSS logo, movie image</w:t>
+            </w:r>
+          </w:p>
+        </w:tc>
+      </w:tr>
+      <w:tr>
+        <w:trPr>
+          <w:trHeight w:val="283"/>
+        </w:trPr>
+        <w:tc>
+          <w:tcPr>
+            <w:tcW w:w="5000" w:type="pct"/>
+            <w:gridSpan w:val="4"/>
+            <w:shd w:val="clear" w:color="auto" w:fill="auto"/>
+          </w:tcPr>
+          <w:p>
+            <w:pPr>
+              <w:pStyle w:val="NoSpacing"/>
+            </w:pPr>
+            <w:r>
+              <w:t>Text:</w:t>
+            </w:r>
+            <w:r>
+              <w:t xml:space="preserve"> </w:t>
+            </w:r>
+            <w:r>
+              <w:t>Brief welcome message explaining site under construction</w:t>
+            </w:r>
+          </w:p>
+        </w:tc>
+      </w:tr>
+      <w:tr>
+        <w:trPr>
+          <w:trHeight w:val="259"/>
+        </w:trPr>
+        <w:tc>
+          <w:tcPr>
+            <w:tcW w:w="5000" w:type="pct"/>
+            <w:gridSpan w:val="4"/>
+            <w:shd w:val="clear" w:color="auto" w:fill="auto"/>
+          </w:tcPr>
+          <w:p>
+            <w:pPr>
+              <w:pStyle w:val="NoSpacing"/>
+            </w:pPr>
+            <w:r>
+              <w:t xml:space="preserve">Multimedia: </w:t>
+            </w:r>
+            <w:r>
+              <w:t>Future randomised movie display</w:t>
+            </w:r>
+          </w:p>
+        </w:tc>
+      </w:tr>
+      <w:tr>
+        <w:trPr>
+          <w:trHeight w:val="576"/>
+        </w:trPr>
+        <w:tc>
+          <w:tcPr>
+            <w:tcW w:w="5000" w:type="pct"/>
+            <w:gridSpan w:val="4"/>
+            <w:shd w:val="clear" w:color="auto" w:fill="auto"/>
+          </w:tcPr>
+          <w:p>
+            <w:pPr>
+              <w:pStyle w:val="NoSpacing"/>
+            </w:pPr>
+            <w:r>
+              <w:t>Notes:</w:t>
+            </w:r>
+            <w:r>
+              <w:t xml:space="preserve"> </w:t>
+            </w:r>
+          </w:p>
+        </w:tc>
+      </w:tr>
+      <w:tr>
+        <w:trPr>
+          <w:trHeight w:val="253"/>
+        </w:trPr>
+        <w:tc>
+          <w:tcPr>
+            <w:tcW w:w="1056" w:type="pct"/>
+            <w:shd w:val="clear" w:color="auto" w:fill="auto"/>
+          </w:tcPr>
+          <w:p>
+            <w:pPr>
+              <w:pStyle w:val="NoSpacing"/>
+              <w:rPr>
+                <w:b/>
+              </w:rPr>
+            </w:pPr>
+            <w:r>
+              <w:rPr>
+                <w:b/>
+              </w:rPr>
+              <w:t>Description:</w:t>
+            </w:r>
+          </w:p>
+        </w:tc>
+        <w:tc>
+          <w:tcPr>
+            <w:tcW w:w="3944" w:type="pct"/>
+            <w:gridSpan w:val="3"/>
+            <w:shd w:val="clear" w:color="auto" w:fill="auto"/>
+          </w:tcPr>
+          <w:p>
+            <w:pPr>
+              <w:pStyle w:val="NoSpacing"/>
+            </w:pPr>
+            <w:r>
+              <w:t>Home page</w:t>
+            </w:r>
+          </w:p>
+        </w:tc>
+      </w:tr>
+      <w:tr>
+        <w:trPr>
+          <w:trHeight w:val="357"/>
+        </w:trPr>
+        <w:tc>
+          <w:tcPr>
+            <w:tcW w:w="1056" w:type="pct"/>
+            <w:shd w:val="clear" w:color="auto" w:fill="auto"/>
+          </w:tcPr>
+          <w:p>
+            <w:pPr>
+              <w:pStyle w:val="NoSpacing"/>
+              <w:rPr>
+                <w:b/>
+              </w:rPr>
+            </w:pPr>
+            <w:r>
+              <w:rPr>
+                <w:b/>
+              </w:rPr>
+              <w:t>Content:</w:t>
+            </w:r>
+          </w:p>
+        </w:tc>
+        <w:tc>
+          <w:tcPr>
+            <w:tcW w:w="3944" w:type="pct"/>
+            <w:gridSpan w:val="3"/>
+            <w:shd w:val="clear" w:color="auto" w:fill="auto"/>
+          </w:tcPr>
+          <w:p>
+            <w:pPr>
+              <w:pStyle w:val="NoSpacing"/>
+            </w:pPr>
+            <w:r>
+              <w:t>Introduction to the site, link to new release movie</w:t>
+            </w:r>
+          </w:p>
+        </w:tc>
+      </w:tr>
+      <w:tr>
+        <w:trPr>
+          <w:trHeight w:val="277"/>
+        </w:trPr>
+        <w:tc>
+          <w:tcPr>
+            <w:tcW w:w="1056" w:type="pct"/>
+            <w:shd w:val="clear" w:color="auto" w:fill="auto"/>
+          </w:tcPr>
+          <w:p>
+            <w:pPr>
+              <w:pStyle w:val="NoSpacing"/>
+              <w:rPr>
+                <w:b/>
+              </w:rPr>
+            </w:pPr>
+            <w:r>
+              <w:rPr>
+                <w:b/>
+              </w:rPr>
+              <w:t>Interactions:</w:t>
+            </w:r>
+          </w:p>
+        </w:tc>
+        <w:tc>
+          <w:tcPr>
+            <w:tcW w:w="3944" w:type="pct"/>
+            <w:gridSpan w:val="3"/>
+            <w:shd w:val="clear" w:color="auto" w:fill="auto"/>
+          </w:tcPr>
+          <w:p>
+            <w:pPr>
+              <w:pStyle w:val="NoSpacing"/>
+            </w:pPr>
+            <w:r>
+              <w:t>Left and bottom navigation, movie link</w:t>
+            </w:r>
+          </w:p>
+        </w:tc>
+      </w:tr>
+      <w:tr>
+        <w:trPr>
+          <w:trHeight w:val="274"/>
+        </w:trPr>
+        <w:tc>
+          <w:tcPr>
+            <w:tcW w:w="1056" w:type="pct"/>
+            <w:shd w:val="clear" w:color="auto" w:fill="auto"/>
+          </w:tcPr>
+          <w:p>
+            <w:pPr>
+              <w:pStyle w:val="NoSpacing"/>
+              <w:rPr>
+                <w:b/>
+              </w:rPr>
+            </w:pPr>
+            <w:r>
+              <w:rPr>
+                <w:b/>
+              </w:rPr>
+              <w:t>Media Creation:</w:t>
+            </w:r>
+          </w:p>
+        </w:tc>
+        <w:tc>
+          <w:tcPr>
+            <w:tcW w:w="3944" w:type="pct"/>
+            <w:gridSpan w:val="3"/>
+            <w:shd w:val="clear" w:color="auto" w:fill="auto"/>
+          </w:tcPr>
+          <w:p>
+            <w:pPr>
+              <w:pStyle w:val="NoSpacing"/>
+            </w:pPr>
+            <w:r>
+              <w:t>CSS logo</w:t>
+            </w:r>
+          </w:p>
+        </w:tc>
+      </w:tr>
+      <w:tr>
+        <w:trPr>
+          <w:trHeight w:val="357"/>
+        </w:trPr>
+        <w:tc>
+          <w:tcPr>
+            <w:tcW w:w="1056" w:type="pct"/>
+            <w:shd w:val="clear" w:color="auto" w:fill="auto"/>
+          </w:tcPr>
+          <w:p>
+            <w:pPr>
+              <w:pStyle w:val="NoSpacing"/>
+              <w:rPr>
+                <w:b/>
+              </w:rPr>
+            </w:pPr>
+            <w:r>
+              <w:rPr>
+                <w:b/>
+              </w:rPr>
+              <w:t>Navigation:</w:t>
+            </w:r>
+          </w:p>
+        </w:tc>
+        <w:tc>
+          <w:tcPr>
+            <w:tcW w:w="3944" w:type="pct"/>
+            <w:gridSpan w:val="3"/>
+            <w:shd w:val="clear" w:color="auto" w:fill="auto"/>
+          </w:tcPr>
+          <w:p>
+            <w:pPr>
+              <w:pStyle w:val="NoSpacing"/>
+            </w:pPr>
+            <w:r>
+              <w:t>Left and bottom</w:t>
+            </w:r>
+          </w:p>
+        </w:tc>
+      </w:tr>
+    </w:tbl>
+    <w:p>
+      <w:pPr>
+        <w:spacing w:after="160" w:line="312" w:lineRule="auto"/>
+      </w:pPr>
+      <w:r>
+        <w:br w:type="page"/>
+      </w:r>
+    </w:p>
+    <w:tbl>
+      <w:tblPr>
+        <w:tblW w:w="5000" w:type="pct"/>
+        <w:tblBorders>
+          <w:top w:val="single" w:sz="4" w:space="0" w:color="auto"/>
+          <w:left w:val="single" w:sz="4" w:space="0" w:color="auto"/>
+          <w:bottom w:val="single" w:sz="4" w:space="0" w:color="auto"/>
+          <w:right w:val="single" w:sz="4" w:space="0" w:color="auto"/>
+          <w:insideH w:val="single" w:sz="4" w:space="0" w:color="auto"/>
+          <w:insideV w:val="single" w:sz="4" w:space="0" w:color="auto"/>
+        </w:tblBorders>
+        <w:tblLook w:val="04A0" w:firstRow="1" w:lastRow="0" w:firstColumn="1" w:lastColumn="0" w:noHBand="0" w:noVBand="1"/>
+      </w:tblPr>
+      <w:tblGrid>
+        <w:gridCol w:w="1905"/>
+        <w:gridCol w:w="3194"/>
+        <w:gridCol w:w="1842"/>
+        <w:gridCol w:w="2075"/>
+      </w:tblGrid>
+      <w:tr>
+        <w:trPr>
+          <w:trHeight w:val="281"/>
+        </w:trPr>
+        <w:tc>
+          <w:tcPr>
+            <w:tcW w:w="2827" w:type="pct"/>
+            <w:gridSpan w:val="2"/>
+            <w:tcBorders>
+              <w:bottom w:val="single" w:sz="4" w:space="0" w:color="auto"/>
+            </w:tcBorders>
+            <w:shd w:val="clear" w:color="auto" w:fill="auto"/>
+          </w:tcPr>
+          <w:p>
+            <w:pPr>
+              <w:pStyle w:val="NoSpacing"/>
+              <w:rPr>
+                <w:b/>
+              </w:rPr>
+            </w:pPr>
+            <w:r>
+              <w:rPr>
+                <w:b/>
+              </w:rPr>
+              <w:lastRenderedPageBreak/>
+              <w:t xml:space="preserve">Title: </w:t>
+            </w:r>
+            <w:r>
+              <w:rPr>
+                <w:b/>
+              </w:rPr>
+              <w:t>Contact</w:t>
+            </w:r>
+            <w:r>
+              <w:rPr>
+                <w:b/>
+              </w:rPr>
+              <w:t xml:space="preserve"> – </w:t>
+            </w:r>
+            <w:r>
+              <w:rPr>
+                <w:b/>
+              </w:rPr>
+              <w:t>contact</w:t>
+            </w:r>
+            <w:r>
+              <w:rPr>
+                <w:b/>
+              </w:rPr>
+              <w:t>.html</w:t>
+            </w:r>
+          </w:p>
+        </w:tc>
+        <w:tc>
+          <w:tcPr>
+            <w:tcW w:w="1022" w:type="pct"/>
+            <w:tcBorders>
+              <w:bottom w:val="single" w:sz="4" w:space="0" w:color="auto"/>
+            </w:tcBorders>
+            <w:shd w:val="clear" w:color="auto" w:fill="auto"/>
+          </w:tcPr>
+          <w:p>
+            <w:pPr>
+              <w:pStyle w:val="NoSpacing"/>
+              <w:rPr>
+                <w:b/>
+              </w:rPr>
+            </w:pPr>
+            <w:r>
+              <w:rPr>
+                <w:b/>
+              </w:rPr>
+              <w:t>Screen ID: 2.1</w:t>
+            </w:r>
+          </w:p>
+        </w:tc>
+        <w:tc>
+          <w:tcPr>
+            <w:tcW w:w="1151" w:type="pct"/>
+            <w:tcBorders>
+              <w:bottom w:val="single" w:sz="4" w:space="0" w:color="auto"/>
+            </w:tcBorders>
+            <w:shd w:val="clear" w:color="auto" w:fill="auto"/>
+          </w:tcPr>
+          <w:p>
+            <w:pPr>
+              <w:pStyle w:val="NoSpacing"/>
+              <w:rPr>
+                <w:b/>
+              </w:rPr>
+            </w:pPr>
+            <w:r>
+              <w:rPr>
+                <w:b/>
+              </w:rPr>
+              <w:t xml:space="preserve">Date: </w:t>
+            </w:r>
+            <w:r>
+              <w:rPr>
+                <w:b/>
+              </w:rPr>
+              <w:t>15/08/2017</w:t>
+            </w:r>
+          </w:p>
+        </w:tc>
+      </w:tr>
+      <w:tr>
+        <w:trPr>
+          <w:trHeight w:val="281"/>
+        </w:trPr>
+        <w:tc>
+          <w:tcPr>
+            <w:tcW w:w="5000" w:type="pct"/>
+            <w:gridSpan w:val="4"/>
+            <w:tcBorders>
+              <w:bottom w:val="nil"/>
+            </w:tcBorders>
+            <w:shd w:val="clear" w:color="auto" w:fill="auto"/>
+          </w:tcPr>
+          <w:p>
+            <w:pPr>
+              <w:pStyle w:val="NoSpacing"/>
+            </w:pPr>
+            <w:r>
+              <w:t>Web Page Diagram:</w:t>
+            </w:r>
+          </w:p>
+        </w:tc>
+      </w:tr>
+      <w:tr>
+        <w:trPr>
+          <w:trHeight w:val="5437"/>
+        </w:trPr>
+        <w:tc>
+          <w:tcPr>
+            <w:tcW w:w="5000" w:type="pct"/>
+            <w:gridSpan w:val="4"/>
+            <w:tcBorders>
+              <w:top w:val="nil"/>
+            </w:tcBorders>
+            <w:shd w:val="clear" w:color="auto" w:fill="auto"/>
+          </w:tcPr>
+          <w:p>
+            <w:pPr>
+              <w:pStyle w:val="NoSpacing"/>
+            </w:pPr>
+            <w:r>
+              <w:rPr>
+                <w:noProof/>
+                <w:lang w:eastAsia="en-AU"/>
+              </w:rPr>
+              <w:drawing>
+                <wp:inline distT="0" distB="0" distL="0" distR="0" wp14:anchorId="541D3397" wp14:editId="2B85D6B9">
+                  <wp:extent cx="5591175" cy="5710110"/>
+                  <wp:effectExtent l="0" t="0" r="0" b="5080"/>
+                  <wp:docPr id="2" name="Picture 2"/>
+                  <wp:cNvGraphicFramePr>
+                    <a:graphicFrameLocks xmlns:a="http://schemas.openxmlformats.org/drawingml/2006/main" noChangeAspect="1"/>
+                  </wp:cNvGraphicFramePr>
+                  <a:graphic xmlns:a="http://schemas.openxmlformats.org/drawingml/2006/main">
+                    <a:graphicData uri="http://schemas.openxmlformats.org/drawingml/2006/picture">
+                      <pic:pic xmlns:pic="http://schemas.openxmlformats.org/drawingml/2006/picture">
+                        <pic:nvPicPr>
+                          <pic:cNvPr id="2" name="Contact.png"/>
+                          <pic:cNvPicPr/>
+                        </pic:nvPicPr>
+                        <pic:blipFill>
+                          <a:blip r:embed="rId24">
+                            <a:extLst>
+                              <a:ext uri="{28A0092B-C50C-407E-A947-70E740481C1C}">
+                                <a14:useLocalDpi xmlns:a14="http://schemas.microsoft.com/office/drawing/2010/main" val="0"/>
+                              </a:ext>
+                            </a:extLst>
+                          </a:blip>
+                          <a:stretch>
+                            <a:fillRect/>
+                          </a:stretch>
+                        </pic:blipFill>
+                        <pic:spPr>
+                          <a:xfrm>
+                            <a:off x="0" y="0"/>
+                            <a:ext cx="5594884" cy="5713898"/>
+                          </a:xfrm>
+                          <a:prstGeom prst="rect">
+                            <a:avLst/>
+                          </a:prstGeom>
+                        </pic:spPr>
+                      </pic:pic>
+                    </a:graphicData>
+                  </a:graphic>
+                </wp:inline>
+              </w:drawing>
+            </w:r>
+          </w:p>
+        </w:tc>
+      </w:tr>
+      <w:tr>
+        <w:trPr>
+          <w:trHeight w:val="321"/>
+        </w:trPr>
+        <w:tc>
+          <w:tcPr>
+            <w:tcW w:w="5000" w:type="pct"/>
+            <w:gridSpan w:val="4"/>
+            <w:shd w:val="clear" w:color="auto" w:fill="auto"/>
+          </w:tcPr>
+          <w:p>
+            <w:pPr>
+              <w:pStyle w:val="NoSpacing"/>
+            </w:pPr>
+            <w:r>
+              <w:t>Graphics:</w:t>
+            </w:r>
+            <w:r>
+              <w:t xml:space="preserve"> CSS logo, movie image</w:t>
+            </w:r>
+            <w:r>
+              <w:t>, embedded map</w:t>
+            </w:r>
+          </w:p>
+        </w:tc>
+      </w:tr>
+      <w:tr>
+        <w:trPr>
+          <w:trHeight w:val="283"/>
+        </w:trPr>
+        <w:tc>
+          <w:tcPr>
+            <w:tcW w:w="5000" w:type="pct"/>
+            <w:gridSpan w:val="4"/>
+            <w:shd w:val="clear" w:color="auto" w:fill="auto"/>
+          </w:tcPr>
+          <w:p>
+            <w:pPr>
+              <w:pStyle w:val="NoSpacing"/>
+            </w:pPr>
+            <w:r>
+              <w:t>Text:</w:t>
+            </w:r>
+            <w:r>
+              <w:t xml:space="preserve"> </w:t>
+            </w:r>
+            <w:r>
+              <w:t>Contact details</w:t>
+            </w:r>
+          </w:p>
+        </w:tc>
+      </w:tr>
+      <w:tr>
+        <w:trPr>
+          <w:trHeight w:val="259"/>
+        </w:trPr>
+        <w:tc>
+          <w:tcPr>
+            <w:tcW w:w="5000" w:type="pct"/>
+            <w:gridSpan w:val="4"/>
+            <w:shd w:val="clear" w:color="auto" w:fill="auto"/>
+          </w:tcPr>
+          <w:p>
+            <w:pPr>
+              <w:pStyle w:val="NoSpacing"/>
+            </w:pPr>
+            <w:r>
+              <w:t xml:space="preserve">Multimedia: </w:t>
+            </w:r>
+            <w:r>
+              <w:t>Future randomised movie display</w:t>
+            </w:r>
+            <w:r>
+              <w:t>, embedded map</w:t>
+            </w:r>
+          </w:p>
+        </w:tc>
+      </w:tr>
+      <w:tr>
+        <w:trPr>
+          <w:trHeight w:val="576"/>
+        </w:trPr>
+        <w:tc>
+          <w:tcPr>
+            <w:tcW w:w="5000" w:type="pct"/>
+            <w:gridSpan w:val="4"/>
+            <w:shd w:val="clear" w:color="auto" w:fill="auto"/>
+          </w:tcPr>
+          <w:p>
+            <w:pPr>
+              <w:pStyle w:val="NoSpacing"/>
+            </w:pPr>
+            <w:r>
+              <w:t>Notes:</w:t>
+            </w:r>
+            <w:r>
+              <w:t xml:space="preserve"> </w:t>
+            </w:r>
+          </w:p>
+        </w:tc>
+      </w:tr>
+      <w:tr>
+        <w:trPr>
+          <w:trHeight w:val="253"/>
+        </w:trPr>
+        <w:tc>
+          <w:tcPr>
+            <w:tcW w:w="1056" w:type="pct"/>
+            <w:shd w:val="clear" w:color="auto" w:fill="auto"/>
+          </w:tcPr>
+          <w:p>
+            <w:pPr>
+              <w:pStyle w:val="NoSpacing"/>
+              <w:rPr>
+                <w:b/>
+              </w:rPr>
+            </w:pPr>
+            <w:r>
+              <w:rPr>
+                <w:b/>
+              </w:rPr>
+              <w:t>Description:</w:t>
+            </w:r>
+          </w:p>
+        </w:tc>
+        <w:tc>
+          <w:tcPr>
+            <w:tcW w:w="3944" w:type="pct"/>
+            <w:gridSpan w:val="3"/>
+            <w:shd w:val="clear" w:color="auto" w:fill="auto"/>
+          </w:tcPr>
+          <w:p>
+            <w:pPr>
+              <w:pStyle w:val="NoSpacing"/>
+            </w:pPr>
+            <w:r>
+              <w:t>Contact</w:t>
+            </w:r>
+            <w:r>
+              <w:t xml:space="preserve"> page</w:t>
+            </w:r>
+          </w:p>
+        </w:tc>
+      </w:tr>
+      <w:tr>
+        <w:trPr>
+          <w:trHeight w:val="357"/>
+        </w:trPr>
+        <w:tc>
+          <w:tcPr>
+            <w:tcW w:w="1056" w:type="pct"/>
+            <w:shd w:val="clear" w:color="auto" w:fill="auto"/>
+          </w:tcPr>
+          <w:p>
+            <w:pPr>
+              <w:pStyle w:val="NoSpacing"/>
+              <w:rPr>
+                <w:b/>
+              </w:rPr>
+            </w:pPr>
+            <w:r>
+              <w:rPr>
+                <w:b/>
+              </w:rPr>
+              <w:t>Content:</w:t>
+            </w:r>
+          </w:p>
+        </w:tc>
+        <w:tc>
+          <w:tcPr>
+            <w:tcW w:w="3944" w:type="pct"/>
+            <w:gridSpan w:val="3"/>
+            <w:shd w:val="clear" w:color="auto" w:fill="auto"/>
+          </w:tcPr>
+          <w:p>
+            <w:pPr>
+              <w:pStyle w:val="NoSpacing"/>
+            </w:pPr>
+            <w:r>
+              <w:t>Contact details, link to new release movie</w:t>
+            </w:r>
+          </w:p>
+        </w:tc>
+      </w:tr>
+      <w:tr>
+        <w:trPr>
+          <w:trHeight w:val="277"/>
+        </w:trPr>
+        <w:tc>
+          <w:tcPr>
+            <w:tcW w:w="1056" w:type="pct"/>
+            <w:shd w:val="clear" w:color="auto" w:fill="auto"/>
+          </w:tcPr>
+          <w:p>
+            <w:pPr>
+              <w:pStyle w:val="NoSpacing"/>
+              <w:rPr>
+                <w:b/>
+              </w:rPr>
+            </w:pPr>
+            <w:r>
+              <w:rPr>
+                <w:b/>
+              </w:rPr>
+              <w:t>Interactions:</w:t>
+            </w:r>
+          </w:p>
+        </w:tc>
+        <w:tc>
+          <w:tcPr>
+            <w:tcW w:w="3944" w:type="pct"/>
+            <w:gridSpan w:val="3"/>
+            <w:shd w:val="clear" w:color="auto" w:fill="auto"/>
+          </w:tcPr>
+          <w:p>
+            <w:pPr>
+              <w:pStyle w:val="NoSpacing"/>
+            </w:pPr>
+            <w:r>
+              <w:t>Left and bottom navigation, movie link</w:t>
+            </w:r>
+            <w:r>
+              <w:t>, contact form, map</w:t>
+            </w:r>
+          </w:p>
+        </w:tc>
+      </w:tr>
+      <w:tr>
+        <w:trPr>
+          <w:trHeight w:val="274"/>
+        </w:trPr>
+        <w:tc>
+          <w:tcPr>
+            <w:tcW w:w="1056" w:type="pct"/>
+            <w:shd w:val="clear" w:color="auto" w:fill="auto"/>
+          </w:tcPr>
+          <w:p>
+            <w:pPr>
+              <w:pStyle w:val="NoSpacing"/>
+              <w:rPr>
+                <w:b/>
+              </w:rPr>
+            </w:pPr>
+            <w:r>
+              <w:rPr>
+                <w:b/>
+              </w:rPr>
+              <w:t>Media Creation:</w:t>
+            </w:r>
+          </w:p>
+        </w:tc>
+        <w:tc>
+          <w:tcPr>
+            <w:tcW w:w="3944" w:type="pct"/>
+            <w:gridSpan w:val="3"/>
+            <w:shd w:val="clear" w:color="auto" w:fill="auto"/>
+          </w:tcPr>
+          <w:p>
+            <w:pPr>
+              <w:pStyle w:val="NoSpacing"/>
+            </w:pPr>
+            <w:r>
+              <w:t>CSS logo</w:t>
+            </w:r>
+          </w:p>
+        </w:tc>
+      </w:tr>
+      <w:tr>
+        <w:trPr>
+          <w:trHeight w:val="357"/>
+        </w:trPr>
+        <w:tc>
+          <w:tcPr>
+            <w:tcW w:w="1056" w:type="pct"/>
+            <w:shd w:val="clear" w:color="auto" w:fill="auto"/>
+          </w:tcPr>
+          <w:p>
+            <w:pPr>
+              <w:pStyle w:val="NoSpacing"/>
+              <w:rPr>
+                <w:b/>
+              </w:rPr>
+            </w:pPr>
+            <w:r>
+              <w:rPr>
+                <w:b/>
+              </w:rPr>
+              <w:t>Navigation:</w:t>
+            </w:r>
+          </w:p>
+        </w:tc>
+        <w:tc>
+          <w:tcPr>
+            <w:tcW w:w="3944" w:type="pct"/>
+            <w:gridSpan w:val="3"/>
+            <w:shd w:val="clear" w:color="auto" w:fill="auto"/>
+          </w:tcPr>
+          <w:p>
+            <w:pPr>
+              <w:pStyle w:val="NoSpacing"/>
+            </w:pPr>
+            <w:r>
+              <w:t>Left and bottom</w:t>
+            </w:r>
+          </w:p>
+        </w:tc>
+      </w:tr>
+    </w:tbl>
+    <w:p>
+      <w:pPr>
+        <w:spacing w:after="160" w:line="312" w:lineRule="auto"/>
+      </w:pPr>
+      <w:r>
+        <w:br w:type="page"/>
+      </w:r>
     </w:p>
     <w:tbl>
       <w:tblPr>
@@ -6354,19 +7398,32 @@
               <w:rPr>
                 <w:b/>
               </w:rPr>
+              <w:lastRenderedPageBreak/>
               <w:t xml:space="preserve">Title: </w:t>
             </w:r>
             <w:r>
               <w:rPr>
                 <w:b/>
               </w:rPr>
-              <w:t>Home</w:t>
+              <w:t>TechZone</w:t>
             </w:r>
             <w:r>
               <w:rPr>
                 <w:b/>
               </w:rPr>
-              <w:t xml:space="preserve"> – index.html</w:t>
+              <w:t xml:space="preserve"> – </w:t>
+            </w:r>
+            <w:r>
+              <w:rPr>
+                <w:b/>
+              </w:rPr>
+              <w:t>techzone</w:t>
+            </w:r>
+            <w:r>
+              <w:rPr>
+                <w:b/>
+              </w:rPr>
+              <w:t>.html</w:t>
             </w:r>
           </w:p>
         </w:tc>
@@ -6395,7 +7452,7 @@
               <w:rPr>
                 <w:b/>
               </w:rPr>
-              <w:t>1.0</w:t>
+              <w:t>2.2</w:t>
             </w:r>
           </w:p>
         </w:tc>
@@ -6469,6 +7526,53 @@
             <w:pPr>
               <w:pStyle w:val="NoSpacing"/>
             </w:pPr>
+            <w:r>
+              <w:rPr>
+                <w:noProof/>
+                <w:lang w:eastAsia="en-AU"/>
+              </w:rPr>
+              <w:drawing>
+                <wp:inline distT="0" distB="0" distL="0" distR="0" wp14:anchorId="3DB98ECE" wp14:editId="46A76D24">
+                  <wp:extent cx="5549330" cy="5667375"/>
+                  <wp:effectExtent l="0" t="0" r="0" b="0"/>
+                  <wp:docPr id="3" name="Picture 3"/>
+                  <wp:cNvGraphicFramePr>
+                    <a:graphicFrameLocks xmlns:a="http://schemas.openxmlformats.org/drawingml/2006/main" noChangeAspect="1"/>
+                  </wp:cNvGraphicFramePr>
+                  <a:graphic xmlns:a="http://schemas.openxmlformats.org/drawingml/2006/main">
+                    <a:graphicData uri="http://schemas.openxmlformats.org/drawingml/2006/picture">
+                      <pic:pic xmlns:pic="http://schemas.openxmlformats.org/drawingml/2006/picture">
+                        <pic:nvPicPr>
+                          <pic:cNvPr id="3" name="TechZone.png"/>
+                          <pic:cNvPicPr/>
+                        </pic:nvPicPr>
+                        <pic:blipFill>
+                          <a:blip r:embed="rId13">
+                            <a:extLst>
+                              <a:ext uri="{28A0092B-C50C-407E-A947-70E740481C1C}">
+                                <a14:useLocalDpi xmlns:a14="http://schemas.microsoft.com/office/drawing/2010/main" val="0"/>
+                              </a:ext>
+                            </a:extLst>
+                          </a:blip>
+                          <a:stretch>
+                            <a:fillRect/>
+                          </a:stretch>
+                        </pic:blipFill>
+                        <pic:spPr>
+                          <a:xfrm>
+                            <a:off x="0" y="0"/>
+                            <a:ext cx="5551332" cy="5669420"/>
+                          </a:xfrm>
+                          <a:prstGeom prst="rect">
+                            <a:avLst/>
+                          </a:prstGeom>
+                        </pic:spPr>
+                      </pic:pic>
+                    </a:graphicData>
+                  </a:graphic>
+                </wp:inline>
+              </w:drawing>
+            </w:r>
           </w:p>
         </w:tc>
       </w:tr>
@@ -6490,7 +7594,7 @@
               <w:t>Graphics:</w:t>
             </w:r>
             <w:r>
-              <w:t xml:space="preserve"> </w:t>
+              <w:t xml:space="preserve"> CSS logo, movie image</w:t>
             </w:r>
           </w:p>
         </w:tc>
@@ -6515,6 +7619,9 @@
             <w:r>
               <w:t xml:space="preserve"> </w:t>
             </w:r>
+            <w:r>
+              <w:t>TechZone essay</w:t>
+            </w:r>
           </w:p>
         </w:tc>
       </w:tr>
@@ -6535,6 +7642,9 @@
             <w:r>
               <w:t xml:space="preserve">Multimedia: </w:t>
             </w:r>
+            <w:r>
+              <w:t>TechZone rep phot</w:t>
+            </w:r>
           </w:p>
         </w:tc>
       </w:tr>
@@ -6595,6 +7705,12 @@
             <w:pPr>
               <w:pStyle w:val="NoSpacing"/>
             </w:pPr>
+            <w:r>
+              <w:t>TechZone</w:t>
+            </w:r>
+            <w:r>
+              <w:t xml:space="preserve"> page</w:t>
+            </w:r>
           </w:p>
         </w:tc>
       </w:tr>
@@ -6632,6 +7748,15 @@
             <w:pPr>
               <w:pStyle w:val="NoSpacing"/>
             </w:pPr>
+            <w:r>
+              <w:t>TechZone essay</w:t>
+            </w:r>
+            <w:r>
+              <w:t xml:space="preserve">, </w:t>
+            </w:r>
+            <w:r>
+              <w:t>TechZone rep photo</w:t>
+            </w:r>
           </w:p>
         </w:tc>
       </w:tr>
@@ -6669,6 +7794,12 @@
             <w:pPr>
               <w:pStyle w:val="NoSpacing"/>
             </w:pPr>
+            <w:r>
+              <w:t>Left a</w:t>
+            </w:r>
+            <w:r>
+              <w:t>nd bottom navigation</w:t>
+            </w:r>
           </w:p>
         </w:tc>
       </w:tr>
@@ -6706,6 +7837,9 @@
             <w:pPr>
               <w:pStyle w:val="NoSpacing"/>
             </w:pPr>
+            <w:r>
+              <w:t>CSS logo</w:t>
+            </w:r>
           </w:p>
         </w:tc>
       </w:tr>
@@ -6743,6 +7877,1080 @@
             <w:pPr>
               <w:pStyle w:val="NoSpacing"/>
             </w:pPr>
+            <w:r>
+              <w:t>Left and bottom</w:t>
+            </w:r>
+          </w:p>
+        </w:tc>
+      </w:tr>
+    </w:tbl>
+    <w:p>
+      <w:pPr>
+        <w:spacing w:after="160" w:line="312" w:lineRule="auto"/>
+      </w:pPr>
+      <w:r>
+        <w:br w:type="page"/>
+      </w:r>
+    </w:p>
+    <w:tbl>
+      <w:tblPr>
+        <w:tblW w:w="5000" w:type="pct"/>
+        <w:tblBorders>
+          <w:top w:val="single" w:sz="4" w:space="0" w:color="auto"/>
+          <w:left w:val="single" w:sz="4" w:space="0" w:color="auto"/>
+          <w:bottom w:val="single" w:sz="4" w:space="0" w:color="auto"/>
+          <w:right w:val="single" w:sz="4" w:space="0" w:color="auto"/>
+          <w:insideH w:val="single" w:sz="4" w:space="0" w:color="auto"/>
+          <w:insideV w:val="single" w:sz="4" w:space="0" w:color="auto"/>
+        </w:tblBorders>
+        <w:tblLook w:val="04A0" w:firstRow="1" w:lastRow="0" w:firstColumn="1" w:lastColumn="0" w:noHBand="0" w:noVBand="1"/>
+      </w:tblPr>
+      <w:tblGrid>
+        <w:gridCol w:w="1905"/>
+        <w:gridCol w:w="3193"/>
+        <w:gridCol w:w="1843"/>
+        <w:gridCol w:w="2075"/>
+      </w:tblGrid>
+      <w:tr>
+        <w:trPr>
+          <w:trHeight w:val="281"/>
+        </w:trPr>
+        <w:tc>
+          <w:tcPr>
+            <w:tcW w:w="2827" w:type="pct"/>
+            <w:gridSpan w:val="2"/>
+            <w:tcBorders>
+              <w:bottom w:val="single" w:sz="4" w:space="0" w:color="auto"/>
+            </w:tcBorders>
+            <w:shd w:val="clear" w:color="auto" w:fill="auto"/>
+          </w:tcPr>
+          <w:p>
+            <w:pPr>
+              <w:pStyle w:val="NoSpacing"/>
+              <w:rPr>
+                <w:b/>
+              </w:rPr>
+            </w:pPr>
+            <w:r>
+              <w:rPr>
+                <w:b/>
+              </w:rPr>
+              <w:lastRenderedPageBreak/>
+              <w:t xml:space="preserve">Title: </w:t>
+            </w:r>
+            <w:r>
+              <w:rPr>
+                <w:b/>
+              </w:rPr>
+              <w:t>Join</w:t>
+            </w:r>
+            <w:r>
+              <w:rPr>
+                <w:b/>
+              </w:rPr>
+              <w:t xml:space="preserve"> – </w:t>
+            </w:r>
+            <w:r>
+              <w:rPr>
+                <w:b/>
+              </w:rPr>
+              <w:t>join</w:t>
+            </w:r>
+            <w:r>
+              <w:rPr>
+                <w:b/>
+              </w:rPr>
+              <w:t>.html</w:t>
+            </w:r>
+          </w:p>
+        </w:tc>
+        <w:tc>
+          <w:tcPr>
+            <w:tcW w:w="1022" w:type="pct"/>
+            <w:tcBorders>
+              <w:bottom w:val="single" w:sz="4" w:space="0" w:color="auto"/>
+            </w:tcBorders>
+            <w:shd w:val="clear" w:color="auto" w:fill="auto"/>
+          </w:tcPr>
+          <w:p>
+            <w:pPr>
+              <w:pStyle w:val="NoSpacing"/>
+              <w:rPr>
+                <w:b/>
+              </w:rPr>
+            </w:pPr>
+            <w:r>
+              <w:rPr>
+                <w:b/>
+              </w:rPr>
+              <w:t xml:space="preserve">Screen ID: </w:t>
+            </w:r>
+            <w:r>
+              <w:rPr>
+                <w:b/>
+              </w:rPr>
+              <w:t>2.3</w:t>
+            </w:r>
+          </w:p>
+        </w:tc>
+        <w:tc>
+          <w:tcPr>
+            <w:tcW w:w="1151" w:type="pct"/>
+            <w:tcBorders>
+              <w:bottom w:val="single" w:sz="4" w:space="0" w:color="auto"/>
+            </w:tcBorders>
+            <w:shd w:val="clear" w:color="auto" w:fill="auto"/>
+          </w:tcPr>
+          <w:p>
+            <w:pPr>
+              <w:pStyle w:val="NoSpacing"/>
+              <w:rPr>
+                <w:b/>
+              </w:rPr>
+            </w:pPr>
+            <w:r>
+              <w:rPr>
+                <w:b/>
+              </w:rPr>
+              <w:t xml:space="preserve">Date: </w:t>
+            </w:r>
+            <w:r>
+              <w:rPr>
+                <w:b/>
+              </w:rPr>
+              <w:t>15/08/2017</w:t>
+            </w:r>
+          </w:p>
+        </w:tc>
+      </w:tr>
+      <w:tr>
+        <w:trPr>
+          <w:trHeight w:val="281"/>
+        </w:trPr>
+        <w:tc>
+          <w:tcPr>
+            <w:tcW w:w="5000" w:type="pct"/>
+            <w:gridSpan w:val="4"/>
+            <w:tcBorders>
+              <w:bottom w:val="nil"/>
+            </w:tcBorders>
+            <w:shd w:val="clear" w:color="auto" w:fill="auto"/>
+          </w:tcPr>
+          <w:p>
+            <w:pPr>
+              <w:pStyle w:val="NoSpacing"/>
+            </w:pPr>
+            <w:r>
+              <w:t>Web Page Diagram:</w:t>
+            </w:r>
+          </w:p>
+        </w:tc>
+      </w:tr>
+      <w:tr>
+        <w:trPr>
+          <w:trHeight w:val="5437"/>
+        </w:trPr>
+        <w:tc>
+          <w:tcPr>
+            <w:tcW w:w="5000" w:type="pct"/>
+            <w:gridSpan w:val="4"/>
+            <w:tcBorders>
+              <w:top w:val="nil"/>
+            </w:tcBorders>
+            <w:shd w:val="clear" w:color="auto" w:fill="auto"/>
+          </w:tcPr>
+          <w:p>
+            <w:pPr>
+              <w:pStyle w:val="NoSpacing"/>
+            </w:pPr>
+            <w:r>
+              <w:rPr>
+                <w:noProof/>
+                <w:lang w:eastAsia="en-AU"/>
+              </w:rPr>
+              <w:drawing>
+                <wp:inline distT="0" distB="0" distL="0" distR="0" wp14:anchorId="3A2F0FB8" wp14:editId="0F9243B2">
+                  <wp:extent cx="5549330" cy="5667375"/>
+                  <wp:effectExtent l="0" t="0" r="0" b="0"/>
+                  <wp:docPr id="5" name="Picture 5"/>
+                  <wp:cNvGraphicFramePr>
+                    <a:graphicFrameLocks xmlns:a="http://schemas.openxmlformats.org/drawingml/2006/main" noChangeAspect="1"/>
+                  </wp:cNvGraphicFramePr>
+                  <a:graphic xmlns:a="http://schemas.openxmlformats.org/drawingml/2006/main">
+                    <a:graphicData uri="http://schemas.openxmlformats.org/drawingml/2006/picture">
+                      <pic:pic xmlns:pic="http://schemas.openxmlformats.org/drawingml/2006/picture">
+                        <pic:nvPicPr>
+                          <pic:cNvPr id="5" name="Join.png"/>
+                          <pic:cNvPicPr/>
+                        </pic:nvPicPr>
+                        <pic:blipFill>
+                          <a:blip r:embed="rId13">
+                            <a:extLst>
+                              <a:ext uri="{28A0092B-C50C-407E-A947-70E740481C1C}">
+                                <a14:useLocalDpi xmlns:a14="http://schemas.microsoft.com/office/drawing/2010/main" val="0"/>
+                              </a:ext>
+                            </a:extLst>
+                          </a:blip>
+                          <a:stretch>
+                            <a:fillRect/>
+                          </a:stretch>
+                        </pic:blipFill>
+                        <pic:spPr>
+                          <a:xfrm>
+                            <a:off x="0" y="0"/>
+                            <a:ext cx="5553597" cy="5671733"/>
+                          </a:xfrm>
+                          <a:prstGeom prst="rect">
+                            <a:avLst/>
+                          </a:prstGeom>
+                        </pic:spPr>
+                      </pic:pic>
+                    </a:graphicData>
+                  </a:graphic>
+                </wp:inline>
+              </w:drawing>
+            </w:r>
+          </w:p>
+        </w:tc>
+      </w:tr>
+      <w:tr>
+        <w:trPr>
+          <w:trHeight w:val="321"/>
+        </w:trPr>
+        <w:tc>
+          <w:tcPr>
+            <w:tcW w:w="5000" w:type="pct"/>
+            <w:gridSpan w:val="4"/>
+            <w:shd w:val="clear" w:color="auto" w:fill="auto"/>
+          </w:tcPr>
+          <w:p>
+            <w:pPr>
+              <w:pStyle w:val="NoSpacing"/>
+            </w:pPr>
+            <w:r>
+              <w:t>Graphics:</w:t>
+            </w:r>
+            <w:r>
+              <w:t xml:space="preserve"> CSS logo, movie image</w:t>
+            </w:r>
+          </w:p>
+        </w:tc>
+      </w:tr>
+      <w:tr>
+        <w:trPr>
+          <w:trHeight w:val="283"/>
+        </w:trPr>
+        <w:tc>
+          <w:tcPr>
+            <w:tcW w:w="5000" w:type="pct"/>
+            <w:gridSpan w:val="4"/>
+            <w:shd w:val="clear" w:color="auto" w:fill="auto"/>
+          </w:tcPr>
+          <w:p>
+            <w:pPr>
+              <w:pStyle w:val="NoSpacing"/>
+            </w:pPr>
+            <w:r>
+              <w:t>Text:</w:t>
+            </w:r>
+            <w:r>
+              <w:t xml:space="preserve"> </w:t>
+            </w:r>
+            <w:r>
+              <w:t>Join form</w:t>
+            </w:r>
+          </w:p>
+        </w:tc>
+      </w:tr>
+      <w:tr>
+        <w:trPr>
+          <w:trHeight w:val="259"/>
+        </w:trPr>
+        <w:tc>
+          <w:tcPr>
+            <w:tcW w:w="5000" w:type="pct"/>
+            <w:gridSpan w:val="4"/>
+            <w:shd w:val="clear" w:color="auto" w:fill="auto"/>
+          </w:tcPr>
+          <w:p>
+            <w:pPr>
+              <w:pStyle w:val="NoSpacing"/>
+            </w:pPr>
+            <w:r>
+              <w:t xml:space="preserve">Multimedia: </w:t>
+            </w:r>
+            <w:r>
+              <w:t>Future randomised movie display</w:t>
+            </w:r>
+          </w:p>
+        </w:tc>
+      </w:tr>
+      <w:tr>
+        <w:trPr>
+          <w:trHeight w:val="576"/>
+        </w:trPr>
+        <w:tc>
+          <w:tcPr>
+            <w:tcW w:w="5000" w:type="pct"/>
+            <w:gridSpan w:val="4"/>
+            <w:shd w:val="clear" w:color="auto" w:fill="auto"/>
+          </w:tcPr>
+          <w:p>
+            <w:pPr>
+              <w:pStyle w:val="NoSpacing"/>
+            </w:pPr>
+            <w:r>
+              <w:t>Notes:</w:t>
+            </w:r>
+            <w:r>
+              <w:t xml:space="preserve"> </w:t>
+            </w:r>
+          </w:p>
+        </w:tc>
+      </w:tr>
+      <w:tr>
+        <w:trPr>
+          <w:trHeight w:val="253"/>
+        </w:trPr>
+        <w:tc>
+          <w:tcPr>
+            <w:tcW w:w="1056" w:type="pct"/>
+            <w:shd w:val="clear" w:color="auto" w:fill="auto"/>
+          </w:tcPr>
+          <w:p>
+            <w:pPr>
+              <w:pStyle w:val="NoSpacing"/>
+              <w:rPr>
+                <w:b/>
+              </w:rPr>
+            </w:pPr>
+            <w:r>
+              <w:rPr>
+                <w:b/>
+              </w:rPr>
+              <w:t>Description:</w:t>
+            </w:r>
+          </w:p>
+        </w:tc>
+        <w:tc>
+          <w:tcPr>
+            <w:tcW w:w="3944" w:type="pct"/>
+            <w:gridSpan w:val="3"/>
+            <w:shd w:val="clear" w:color="auto" w:fill="auto"/>
+          </w:tcPr>
+          <w:p>
+            <w:pPr>
+              <w:pStyle w:val="NoSpacing"/>
+            </w:pPr>
+            <w:r>
+              <w:t>Join</w:t>
+            </w:r>
+            <w:r>
+              <w:t xml:space="preserve"> page</w:t>
+            </w:r>
+          </w:p>
+        </w:tc>
+      </w:tr>
+      <w:tr>
+        <w:trPr>
+          <w:trHeight w:val="357"/>
+        </w:trPr>
+        <w:tc>
+          <w:tcPr>
+            <w:tcW w:w="1056" w:type="pct"/>
+            <w:shd w:val="clear" w:color="auto" w:fill="auto"/>
+          </w:tcPr>
+          <w:p>
+            <w:pPr>
+              <w:pStyle w:val="NoSpacing"/>
+              <w:rPr>
+                <w:b/>
+              </w:rPr>
+            </w:pPr>
+            <w:r>
+              <w:rPr>
+                <w:b/>
+              </w:rPr>
+              <w:t>Content:</w:t>
+            </w:r>
+          </w:p>
+        </w:tc>
+        <w:tc>
+          <w:tcPr>
+            <w:tcW w:w="3944" w:type="pct"/>
+            <w:gridSpan w:val="3"/>
+            <w:shd w:val="clear" w:color="auto" w:fill="auto"/>
+          </w:tcPr>
+          <w:p>
+            <w:pPr>
+              <w:pStyle w:val="NoSpacing"/>
+            </w:pPr>
+            <w:r>
+              <w:t>Join form,</w:t>
+            </w:r>
+            <w:r>
+              <w:t xml:space="preserve"> link to new release movie</w:t>
+            </w:r>
+          </w:p>
+        </w:tc>
+      </w:tr>
+      <w:tr>
+        <w:trPr>
+          <w:trHeight w:val="277"/>
+        </w:trPr>
+        <w:tc>
+          <w:tcPr>
+            <w:tcW w:w="1056" w:type="pct"/>
+            <w:shd w:val="clear" w:color="auto" w:fill="auto"/>
+          </w:tcPr>
+          <w:p>
+            <w:pPr>
+              <w:pStyle w:val="NoSpacing"/>
+              <w:rPr>
+                <w:b/>
+              </w:rPr>
+            </w:pPr>
+            <w:r>
+              <w:rPr>
+                <w:b/>
+              </w:rPr>
+              <w:t>Interactions:</w:t>
+            </w:r>
+          </w:p>
+        </w:tc>
+        <w:tc>
+          <w:tcPr>
+            <w:tcW w:w="3944" w:type="pct"/>
+            <w:gridSpan w:val="3"/>
+            <w:shd w:val="clear" w:color="auto" w:fill="auto"/>
+          </w:tcPr>
+          <w:p>
+            <w:pPr>
+              <w:pStyle w:val="NoSpacing"/>
+            </w:pPr>
+            <w:r>
+              <w:t>Left and bottom navigation, movie link</w:t>
+            </w:r>
+          </w:p>
+        </w:tc>
+      </w:tr>
+      <w:tr>
+        <w:trPr>
+          <w:trHeight w:val="274"/>
+        </w:trPr>
+        <w:tc>
+          <w:tcPr>
+            <w:tcW w:w="1056" w:type="pct"/>
+            <w:shd w:val="clear" w:color="auto" w:fill="auto"/>
+          </w:tcPr>
+          <w:p>
+            <w:pPr>
+              <w:pStyle w:val="NoSpacing"/>
+              <w:rPr>
+                <w:b/>
+              </w:rPr>
+            </w:pPr>
+            <w:r>
+              <w:rPr>
+                <w:b/>
+              </w:rPr>
+              <w:t>Media Creation:</w:t>
+            </w:r>
+          </w:p>
+        </w:tc>
+        <w:tc>
+          <w:tcPr>
+            <w:tcW w:w="3944" w:type="pct"/>
+            <w:gridSpan w:val="3"/>
+            <w:shd w:val="clear" w:color="auto" w:fill="auto"/>
+          </w:tcPr>
+          <w:p>
+            <w:pPr>
+              <w:pStyle w:val="NoSpacing"/>
+            </w:pPr>
+            <w:r>
+              <w:t>CSS logo</w:t>
+            </w:r>
+          </w:p>
+        </w:tc>
+      </w:tr>
+      <w:tr>
+        <w:trPr>
+          <w:trHeight w:val="357"/>
+        </w:trPr>
+        <w:tc>
+          <w:tcPr>
+            <w:tcW w:w="1056" w:type="pct"/>
+            <w:shd w:val="clear" w:color="auto" w:fill="auto"/>
+          </w:tcPr>
+          <w:p>
+            <w:pPr>
+              <w:pStyle w:val="NoSpacing"/>
+              <w:rPr>
+                <w:b/>
+              </w:rPr>
+            </w:pPr>
+            <w:r>
+              <w:rPr>
+                <w:b/>
+              </w:rPr>
+              <w:t>Navigation:</w:t>
+            </w:r>
+          </w:p>
+        </w:tc>
+        <w:tc>
+          <w:tcPr>
+            <w:tcW w:w="3944" w:type="pct"/>
+            <w:gridSpan w:val="3"/>
+            <w:shd w:val="clear" w:color="auto" w:fill="auto"/>
+          </w:tcPr>
+          <w:p>
+            <w:pPr>
+              <w:pStyle w:val="NoSpacing"/>
+            </w:pPr>
+            <w:r>
+              <w:t>Left and bottom</w:t>
+            </w:r>
+          </w:p>
+        </w:tc>
+      </w:tr>
+    </w:tbl>
+    <w:p>
+      <w:pPr>
+        <w:spacing w:after="160" w:line="312" w:lineRule="auto"/>
+      </w:pPr>
+      <w:r>
+        <w:br w:type="page"/>
+      </w:r>
+    </w:p>
+    <w:tbl>
+      <w:tblPr>
+        <w:tblW w:w="5000" w:type="pct"/>
+        <w:tblBorders>
+          <w:top w:val="single" w:sz="4" w:space="0" w:color="auto"/>
+          <w:left w:val="single" w:sz="4" w:space="0" w:color="auto"/>
+          <w:bottom w:val="single" w:sz="4" w:space="0" w:color="auto"/>
+          <w:right w:val="single" w:sz="4" w:space="0" w:color="auto"/>
+          <w:insideH w:val="single" w:sz="4" w:space="0" w:color="auto"/>
+          <w:insideV w:val="single" w:sz="4" w:space="0" w:color="auto"/>
+        </w:tblBorders>
+        <w:tblLook w:val="04A0" w:firstRow="1" w:lastRow="0" w:firstColumn="1" w:lastColumn="0" w:noHBand="0" w:noVBand="1"/>
+      </w:tblPr>
+      <w:tblGrid>
+        <w:gridCol w:w="1905"/>
+        <w:gridCol w:w="3193"/>
+        <w:gridCol w:w="1843"/>
+        <w:gridCol w:w="2075"/>
+      </w:tblGrid>
+      <w:tr>
+        <w:trPr>
+          <w:trHeight w:val="281"/>
+        </w:trPr>
+        <w:tc>
+          <w:tcPr>
+            <w:tcW w:w="2827" w:type="pct"/>
+            <w:gridSpan w:val="2"/>
+            <w:tcBorders>
+              <w:bottom w:val="single" w:sz="4" w:space="0" w:color="auto"/>
+            </w:tcBorders>
+            <w:shd w:val="clear" w:color="auto" w:fill="auto"/>
+          </w:tcPr>
+          <w:p>
+            <w:pPr>
+              <w:pStyle w:val="NoSpacing"/>
+              <w:rPr>
+                <w:b/>
+              </w:rPr>
+            </w:pPr>
+            <w:r>
+              <w:rPr>
+                <w:b/>
+              </w:rPr>
+              <w:lastRenderedPageBreak/>
+              <w:t xml:space="preserve">Title: </w:t>
+            </w:r>
+            <w:proofErr w:type="spellStart"/>
+            <w:r>
+              <w:rPr>
+                <w:b/>
+              </w:rPr>
+              <w:t>MovieZone</w:t>
+            </w:r>
+            <w:proofErr w:type="spellEnd"/>
+            <w:r>
+              <w:rPr>
+                <w:b/>
+              </w:rPr>
+              <w:t xml:space="preserve"> – </w:t>
+            </w:r>
+            <w:r>
+              <w:rPr>
+                <w:b/>
+              </w:rPr>
+              <w:t>moviezone</w:t>
+            </w:r>
+            <w:r>
+              <w:rPr>
+                <w:b/>
+              </w:rPr>
+              <w:t>.html</w:t>
+            </w:r>
+          </w:p>
+        </w:tc>
+        <w:tc>
+          <w:tcPr>
+            <w:tcW w:w="1022" w:type="pct"/>
+            <w:tcBorders>
+              <w:bottom w:val="single" w:sz="4" w:space="0" w:color="auto"/>
+            </w:tcBorders>
+            <w:shd w:val="clear" w:color="auto" w:fill="auto"/>
+          </w:tcPr>
+          <w:p>
+            <w:pPr>
+              <w:pStyle w:val="NoSpacing"/>
+              <w:rPr>
+                <w:b/>
+              </w:rPr>
+            </w:pPr>
+            <w:r>
+              <w:rPr>
+                <w:b/>
+              </w:rPr>
+              <w:t xml:space="preserve">Screen ID: </w:t>
+            </w:r>
+            <w:r>
+              <w:rPr>
+                <w:b/>
+              </w:rPr>
+              <w:t>2.4</w:t>
+            </w:r>
+          </w:p>
+        </w:tc>
+        <w:tc>
+          <w:tcPr>
+            <w:tcW w:w="1151" w:type="pct"/>
+            <w:tcBorders>
+              <w:bottom w:val="single" w:sz="4" w:space="0" w:color="auto"/>
+            </w:tcBorders>
+            <w:shd w:val="clear" w:color="auto" w:fill="auto"/>
+          </w:tcPr>
+          <w:p>
+            <w:pPr>
+              <w:pStyle w:val="NoSpacing"/>
+              <w:rPr>
+                <w:b/>
+              </w:rPr>
+            </w:pPr>
+            <w:r>
+              <w:rPr>
+                <w:b/>
+              </w:rPr>
+              <w:t xml:space="preserve">Date: </w:t>
+            </w:r>
+            <w:r>
+              <w:rPr>
+                <w:b/>
+              </w:rPr>
+              <w:t>15/08/2017</w:t>
+            </w:r>
+          </w:p>
+        </w:tc>
+      </w:tr>
+      <w:tr>
+        <w:trPr>
+          <w:trHeight w:val="281"/>
+        </w:trPr>
+        <w:tc>
+          <w:tcPr>
+            <w:tcW w:w="5000" w:type="pct"/>
+            <w:gridSpan w:val="4"/>
+            <w:tcBorders>
+              <w:bottom w:val="nil"/>
+            </w:tcBorders>
+            <w:shd w:val="clear" w:color="auto" w:fill="auto"/>
+          </w:tcPr>
+          <w:p>
+            <w:pPr>
+              <w:pStyle w:val="NoSpacing"/>
+            </w:pPr>
+            <w:r>
+              <w:t>Web Page Diagram:</w:t>
+            </w:r>
+          </w:p>
+        </w:tc>
+      </w:tr>
+      <w:tr>
+        <w:trPr>
+          <w:trHeight w:val="5437"/>
+        </w:trPr>
+        <w:tc>
+          <w:tcPr>
+            <w:tcW w:w="5000" w:type="pct"/>
+            <w:gridSpan w:val="4"/>
+            <w:tcBorders>
+              <w:top w:val="nil"/>
+            </w:tcBorders>
+            <w:shd w:val="clear" w:color="auto" w:fill="auto"/>
+          </w:tcPr>
+          <w:p>
+            <w:pPr>
+              <w:pStyle w:val="NoSpacing"/>
+            </w:pPr>
+            <w:r>
+              <w:rPr>
+                <w:noProof/>
+                <w:lang w:eastAsia="en-AU"/>
+              </w:rPr>
+              <w:drawing>
+                <wp:inline distT="0" distB="0" distL="0" distR="0" wp14:anchorId="0957FF25" wp14:editId="0F1523F9">
+                  <wp:extent cx="5543550" cy="5661472"/>
+                  <wp:effectExtent l="0" t="0" r="0" b="0"/>
+                  <wp:docPr id="7" name="Picture 7"/>
+                  <wp:cNvGraphicFramePr>
+                    <a:graphicFrameLocks xmlns:a="http://schemas.openxmlformats.org/drawingml/2006/main" noChangeAspect="1"/>
+                  </wp:cNvGraphicFramePr>
+                  <a:graphic xmlns:a="http://schemas.openxmlformats.org/drawingml/2006/main">
+                    <a:graphicData uri="http://schemas.openxmlformats.org/drawingml/2006/picture">
+                      <pic:pic xmlns:pic="http://schemas.openxmlformats.org/drawingml/2006/picture">
+                        <pic:nvPicPr>
+                          <pic:cNvPr id="7" name="MovieZone.png"/>
+                          <pic:cNvPicPr/>
+                        </pic:nvPicPr>
+                        <pic:blipFill>
+                          <a:blip r:embed="rId13">
+                            <a:extLst>
+                              <a:ext uri="{28A0092B-C50C-407E-A947-70E740481C1C}">
+                                <a14:useLocalDpi xmlns:a14="http://schemas.microsoft.com/office/drawing/2010/main" val="0"/>
+                              </a:ext>
+                            </a:extLst>
+                          </a:blip>
+                          <a:stretch>
+                            <a:fillRect/>
+                          </a:stretch>
+                        </pic:blipFill>
+                        <pic:spPr>
+                          <a:xfrm>
+                            <a:off x="0" y="0"/>
+                            <a:ext cx="5549560" cy="5667609"/>
+                          </a:xfrm>
+                          <a:prstGeom prst="rect">
+                            <a:avLst/>
+                          </a:prstGeom>
+                        </pic:spPr>
+                      </pic:pic>
+                    </a:graphicData>
+                  </a:graphic>
+                </wp:inline>
+              </w:drawing>
+            </w:r>
+          </w:p>
+        </w:tc>
+      </w:tr>
+      <w:tr>
+        <w:trPr>
+          <w:trHeight w:val="321"/>
+        </w:trPr>
+        <w:tc>
+          <w:tcPr>
+            <w:tcW w:w="5000" w:type="pct"/>
+            <w:gridSpan w:val="4"/>
+            <w:shd w:val="clear" w:color="auto" w:fill="auto"/>
+          </w:tcPr>
+          <w:p>
+            <w:pPr>
+              <w:pStyle w:val="NoSpacing"/>
+            </w:pPr>
+            <w:r>
+              <w:t>Graphics:</w:t>
+            </w:r>
+            <w:r>
+              <w:t xml:space="preserve"> CSS logo, movie image</w:t>
+            </w:r>
+          </w:p>
+        </w:tc>
+      </w:tr>
+      <w:tr>
+        <w:trPr>
+          <w:trHeight w:val="283"/>
+        </w:trPr>
+        <w:tc>
+          <w:tcPr>
+            <w:tcW w:w="5000" w:type="pct"/>
+            <w:gridSpan w:val="4"/>
+            <w:shd w:val="clear" w:color="auto" w:fill="auto"/>
+          </w:tcPr>
+          <w:p>
+            <w:pPr>
+              <w:pStyle w:val="NoSpacing"/>
+            </w:pPr>
+            <w:r>
+              <w:t>Text:</w:t>
+            </w:r>
+            <w:r>
+              <w:t xml:space="preserve"> Brief message explaining </w:t>
+            </w:r>
+            <w:r>
+              <w:t>page</w:t>
+            </w:r>
+            <w:r>
+              <w:t xml:space="preserve"> under construction</w:t>
+            </w:r>
+          </w:p>
+        </w:tc>
+      </w:tr>
+      <w:tr>
+        <w:trPr>
+          <w:trHeight w:val="259"/>
+        </w:trPr>
+        <w:tc>
+          <w:tcPr>
+            <w:tcW w:w="5000" w:type="pct"/>
+            <w:gridSpan w:val="4"/>
+            <w:shd w:val="clear" w:color="auto" w:fill="auto"/>
+          </w:tcPr>
+          <w:p>
+            <w:pPr>
+              <w:pStyle w:val="NoSpacing"/>
+            </w:pPr>
+            <w:r>
+              <w:t xml:space="preserve">Multimedia: </w:t>
+            </w:r>
+            <w:r>
+              <w:t>Future randomised movie display</w:t>
+            </w:r>
+            <w:r>
+              <w:t>, movie database</w:t>
+            </w:r>
+          </w:p>
+        </w:tc>
+      </w:tr>
+      <w:tr>
+        <w:trPr>
+          <w:trHeight w:val="576"/>
+        </w:trPr>
+        <w:tc>
+          <w:tcPr>
+            <w:tcW w:w="5000" w:type="pct"/>
+            <w:gridSpan w:val="4"/>
+            <w:shd w:val="clear" w:color="auto" w:fill="auto"/>
+          </w:tcPr>
+          <w:p>
+            <w:pPr>
+              <w:pStyle w:val="NoSpacing"/>
+            </w:pPr>
+            <w:r>
+              <w:t>Notes:</w:t>
+            </w:r>
+            <w:r>
+              <w:t xml:space="preserve"> </w:t>
+            </w:r>
+          </w:p>
+        </w:tc>
+      </w:tr>
+      <w:tr>
+        <w:trPr>
+          <w:trHeight w:val="253"/>
+        </w:trPr>
+        <w:tc>
+          <w:tcPr>
+            <w:tcW w:w="1056" w:type="pct"/>
+            <w:shd w:val="clear" w:color="auto" w:fill="auto"/>
+          </w:tcPr>
+          <w:p>
+            <w:pPr>
+              <w:pStyle w:val="NoSpacing"/>
+              <w:rPr>
+                <w:b/>
+              </w:rPr>
+            </w:pPr>
+            <w:r>
+              <w:rPr>
+                <w:b/>
+              </w:rPr>
+              <w:t>Description:</w:t>
+            </w:r>
+          </w:p>
+        </w:tc>
+        <w:tc>
+          <w:tcPr>
+            <w:tcW w:w="3944" w:type="pct"/>
+            <w:gridSpan w:val="3"/>
+            <w:shd w:val="clear" w:color="auto" w:fill="auto"/>
+          </w:tcPr>
+          <w:p>
+            <w:pPr>
+              <w:pStyle w:val="NoSpacing"/>
+            </w:pPr>
+            <w:proofErr w:type="spellStart"/>
+            <w:r>
+              <w:t>MovieZone</w:t>
+            </w:r>
+            <w:proofErr w:type="spellEnd"/>
+            <w:r>
+              <w:t xml:space="preserve"> page</w:t>
+            </w:r>
+          </w:p>
+        </w:tc>
+      </w:tr>
+      <w:tr>
+        <w:trPr>
+          <w:trHeight w:val="357"/>
+        </w:trPr>
+        <w:tc>
+          <w:tcPr>
+            <w:tcW w:w="1056" w:type="pct"/>
+            <w:shd w:val="clear" w:color="auto" w:fill="auto"/>
+          </w:tcPr>
+          <w:p>
+            <w:pPr>
+              <w:pStyle w:val="NoSpacing"/>
+              <w:rPr>
+                <w:b/>
+              </w:rPr>
+            </w:pPr>
+            <w:r>
+              <w:rPr>
+                <w:b/>
+              </w:rPr>
+              <w:t>Content:</w:t>
+            </w:r>
+          </w:p>
+        </w:tc>
+        <w:tc>
+          <w:tcPr>
+            <w:tcW w:w="3944" w:type="pct"/>
+            <w:gridSpan w:val="3"/>
+            <w:shd w:val="clear" w:color="auto" w:fill="auto"/>
+          </w:tcPr>
+          <w:p>
+            <w:pPr>
+              <w:pStyle w:val="NoSpacing"/>
+            </w:pPr>
+            <w:r>
+              <w:t>Movie database</w:t>
+            </w:r>
+            <w:bookmarkStart w:id="10" w:name="_GoBack"/>
+            <w:bookmarkEnd w:id="10"/>
+          </w:p>
+        </w:tc>
+      </w:tr>
+      <w:tr>
+        <w:trPr>
+          <w:trHeight w:val="277"/>
+        </w:trPr>
+        <w:tc>
+          <w:tcPr>
+            <w:tcW w:w="1056" w:type="pct"/>
+            <w:shd w:val="clear" w:color="auto" w:fill="auto"/>
+          </w:tcPr>
+          <w:p>
+            <w:pPr>
+              <w:pStyle w:val="NoSpacing"/>
+              <w:rPr>
+                <w:b/>
+              </w:rPr>
+            </w:pPr>
+            <w:r>
+              <w:rPr>
+                <w:b/>
+              </w:rPr>
+              <w:t>Interactions:</w:t>
+            </w:r>
+          </w:p>
+        </w:tc>
+        <w:tc>
+          <w:tcPr>
+            <w:tcW w:w="3944" w:type="pct"/>
+            <w:gridSpan w:val="3"/>
+            <w:shd w:val="clear" w:color="auto" w:fill="auto"/>
+          </w:tcPr>
+          <w:p>
+            <w:pPr>
+              <w:pStyle w:val="NoSpacing"/>
+            </w:pPr>
+            <w:r>
+              <w:t>Left and bottom navigation, movie link</w:t>
+            </w:r>
+          </w:p>
+        </w:tc>
+      </w:tr>
+      <w:tr>
+        <w:trPr>
+          <w:trHeight w:val="274"/>
+        </w:trPr>
+        <w:tc>
+          <w:tcPr>
+            <w:tcW w:w="1056" w:type="pct"/>
+            <w:shd w:val="clear" w:color="auto" w:fill="auto"/>
+          </w:tcPr>
+          <w:p>
+            <w:pPr>
+              <w:pStyle w:val="NoSpacing"/>
+              <w:rPr>
+                <w:b/>
+              </w:rPr>
+            </w:pPr>
+            <w:r>
+              <w:rPr>
+                <w:b/>
+              </w:rPr>
+              <w:t>Media Creation:</w:t>
+            </w:r>
+          </w:p>
+        </w:tc>
+        <w:tc>
+          <w:tcPr>
+            <w:tcW w:w="3944" w:type="pct"/>
+            <w:gridSpan w:val="3"/>
+            <w:shd w:val="clear" w:color="auto" w:fill="auto"/>
+          </w:tcPr>
+          <w:p>
+            <w:pPr>
+              <w:pStyle w:val="NoSpacing"/>
+            </w:pPr>
+            <w:r>
+              <w:t>CSS logo</w:t>
+            </w:r>
+          </w:p>
+        </w:tc>
+      </w:tr>
+      <w:tr>
+        <w:trPr>
+          <w:trHeight w:val="357"/>
+        </w:trPr>
+        <w:tc>
+          <w:tcPr>
+            <w:tcW w:w="1056" w:type="pct"/>
+            <w:shd w:val="clear" w:color="auto" w:fill="auto"/>
+          </w:tcPr>
+          <w:p>
+            <w:pPr>
+              <w:pStyle w:val="NoSpacing"/>
+              <w:rPr>
+                <w:b/>
+              </w:rPr>
+            </w:pPr>
+            <w:r>
+              <w:rPr>
+                <w:b/>
+              </w:rPr>
+              <w:t>Navigation:</w:t>
+            </w:r>
+          </w:p>
+        </w:tc>
+        <w:tc>
+          <w:tcPr>
+            <w:tcW w:w="3944" w:type="pct"/>
+            <w:gridSpan w:val="3"/>
+            <w:shd w:val="clear" w:color="auto" w:fill="auto"/>
+          </w:tcPr>
+          <w:p>
+            <w:pPr>
+              <w:pStyle w:val="NoSpacing"/>
+            </w:pPr>
+            <w:r>
+              <w:t>Left and bottom</w:t>
+            </w:r>
           </w:p>
         </w:tc>
       </w:tr>
@@ -6800,7 +9008,7 @@
       <w:r>
         <w:br/>
       </w:r>
-      <w:hyperlink r:id="rId24" w:anchor="file" w:history="1">
+      <w:hyperlink r:id="rId25" w:anchor="file" w:history="1">
         <w:r>
           <w:rPr>
             <w:rStyle w:val="Hyperlink"/>
@@ -6824,7 +9032,7 @@
       <w:r>
         <w:br/>
       </w:r>
-      <w:hyperlink r:id="rId25" w:anchor="validate_by_upload" w:history="1">
+      <w:hyperlink r:id="rId26" w:anchor="validate_by_upload" w:history="1">
         <w:r>
           <w:rPr>
             <w:rStyle w:val="Hyperlink"/>
@@ -7494,7 +9702,7 @@
         <w:color w:val="323E4F"/>
         <w:szCs w:val="20"/>
       </w:rPr>
-      <w:t>15</w:t>
+      <w:t>20</w:t>
     </w:r>
     <w:r>
       <w:rPr>
@@ -7544,7 +9752,7 @@
         <w:color w:val="323E4F"/>
         <w:szCs w:val="20"/>
       </w:rPr>
-      <w:t>16</w:t>
+      <w:t>20</w:t>
     </w:r>
     <w:r>
       <w:rPr>
@@ -9775,7 +11983,7 @@
   <w:style w:type="paragraph" w:default="1" w:styleId="Normal">
     <w:name w:val="Normal"/>
     <w:qFormat/>
-    <w:rsid w:val="002934A1"/>
+    <w:rsid w:val="00237640"/>
     <w:pPr>
       <w:spacing w:after="240" w:line="360" w:lineRule="auto"/>
     </w:pPr>
@@ -20791,7 +22999,7 @@
 </file>
 
 <file path=customXml/itemProps1.xml><?xml version="1.0" encoding="utf-8"?>
-<ds:datastoreItem xmlns:ds="http://schemas.openxmlformats.org/officeDocument/2006/customXml" ds:itemID="{7DBF537A-4FE1-40F4-B1F8-9F20CF05C2E5}">
+<ds:datastoreItem xmlns:ds="http://schemas.openxmlformats.org/officeDocument/2006/customXml" ds:itemID="{B709CA2E-A7CC-40EC-9B12-DFDB1A7C063B}">
   <ds:schemaRefs>
     <ds:schemaRef ds:uri="http://schemas.openxmlformats.org/officeDocument/2006/bibliography"/>
   </ds:schemaRefs>

</xml_diff>